<commit_message>
Remoção de arquivos antigos e revisão das anotações.
</commit_message>
<xml_diff>
--- a/anotações.docx
+++ b/anotações.docx
@@ -4101,7 +4101,6 @@
         <w:t>ão de dependência.</w:t>
       </w:r>
     </w:p>
-    <w:p/>
     <w:p>
       <w:pPr>
         <w:pStyle w:val="Ttulo1"/>
@@ -4225,156 +4224,242 @@
       </w:r>
     </w:p>
     <w:p>
-      <w:r>
+      <w:pPr>
+        <w:rPr>
+          <w:lang w:val="en-US"/>
+        </w:rPr>
+      </w:pPr>
+      <w:r>
+        <w:rPr>
+          <w:lang w:val="en-US"/>
+        </w:rPr>
         <w:t xml:space="preserve"> </w:t>
       </w:r>
     </w:p>
     <w:p>
-      <w:r>
-        <w:t>Exemplo do erro:</w:t>
+      <w:pPr>
+        <w:pStyle w:val="Ttulo2"/>
+        <w:rPr>
+          <w:lang w:val="en-US"/>
+        </w:rPr>
+      </w:pPr>
+      <w:proofErr w:type="spellStart"/>
+      <w:r>
+        <w:rPr>
+          <w:lang w:val="en-US"/>
+        </w:rPr>
+        <w:t>Exemplo</w:t>
+      </w:r>
+      <w:proofErr w:type="spellEnd"/>
+      <w:r>
+        <w:rPr>
+          <w:lang w:val="en-US"/>
+        </w:rPr>
+        <w:t xml:space="preserve"> do </w:t>
+      </w:r>
+      <w:proofErr w:type="spellStart"/>
+      <w:r>
+        <w:rPr>
+          <w:lang w:val="en-US"/>
+        </w:rPr>
+        <w:t>erro</w:t>
+      </w:r>
+      <w:proofErr w:type="spellEnd"/>
+      <w:r>
+        <w:rPr>
+          <w:lang w:val="en-US"/>
+        </w:rPr>
+        <w:t>:</w:t>
+      </w:r>
+    </w:p>
+    <w:p>
+      <w:pPr>
+        <w:rPr>
+          <w:lang w:val="en-US"/>
+        </w:rPr>
+      </w:pPr>
+      <w:proofErr w:type="spellStart"/>
+      <w:r>
+        <w:rPr>
+          <w:lang w:val="en-US"/>
+        </w:rPr>
+        <w:t>java.lang.IllegalStateException</w:t>
+      </w:r>
+      <w:proofErr w:type="spellEnd"/>
+      <w:r>
+        <w:rPr>
+          <w:lang w:val="en-US"/>
+        </w:rPr>
+        <w:t xml:space="preserve">: Failed to load </w:t>
+      </w:r>
+      <w:proofErr w:type="spellStart"/>
+      <w:r>
+        <w:rPr>
+          <w:lang w:val="en-US"/>
+        </w:rPr>
+        <w:t>ApplicationContext</w:t>
+      </w:r>
+      <w:proofErr w:type="spellEnd"/>
+    </w:p>
+    <w:p>
+      <w:pPr>
+        <w:rPr>
+          <w:lang w:val="en-US"/>
+        </w:rPr>
+      </w:pPr>
+      <w:r>
+        <w:rPr>
+          <w:lang w:val="en-US"/>
+        </w:rPr>
+        <w:t xml:space="preserve">Caused by: org.springframework.beans.factory.UnsatisfiedDependencyException: </w:t>
+      </w:r>
+      <w:r>
+        <w:rPr>
+          <w:color w:val="FF0000"/>
+          <w:lang w:val="en-US"/>
+        </w:rPr>
+        <w:t>Error creating bean with name '</w:t>
+      </w:r>
+      <w:proofErr w:type="spellStart"/>
+      <w:r>
+        <w:rPr>
+          <w:color w:val="FF0000"/>
+          <w:lang w:val="en-US"/>
+        </w:rPr>
+        <w:t>constructorInjectedController</w:t>
+      </w:r>
+      <w:proofErr w:type="spellEnd"/>
+      <w:r>
+        <w:rPr>
+          <w:color w:val="FF0000"/>
+          <w:lang w:val="en-US"/>
+        </w:rPr>
+        <w:t>' defined in file</w:t>
+      </w:r>
+      <w:r>
+        <w:rPr>
+          <w:lang w:val="en-US"/>
+        </w:rPr>
+        <w:t xml:space="preserve"> [C:\Users\Fernando\Documents\curso_spring\repositorios_git\spring_p2\projeto2-DI\target\classes\com\fernando\controllers\ConstructorInjectedController.class]: Unsatisfied dependency expressed through constructor parameter 0; nested exception is org.springframework.beans.factory.NoUniqueBeanDefinitionException</w:t>
+      </w:r>
+      <w:r>
+        <w:rPr>
+          <w:color w:val="FF0000"/>
+          <w:lang w:val="en-US"/>
+        </w:rPr>
+        <w:t>: No qualifying bean of type '</w:t>
+      </w:r>
+      <w:proofErr w:type="spellStart"/>
+      <w:r>
+        <w:rPr>
+          <w:color w:val="FF0000"/>
+          <w:lang w:val="en-US"/>
+        </w:rPr>
+        <w:t>com.fernando.services.GreetingService</w:t>
+      </w:r>
+      <w:proofErr w:type="spellEnd"/>
+      <w:r>
+        <w:rPr>
+          <w:color w:val="FF0000"/>
+          <w:lang w:val="en-US"/>
+        </w:rPr>
+        <w:t>' available</w:t>
+      </w:r>
+      <w:r>
+        <w:rPr>
+          <w:lang w:val="en-US"/>
+        </w:rPr>
+        <w:t xml:space="preserve">: expected single matching bean </w:t>
+      </w:r>
+      <w:r>
+        <w:rPr>
+          <w:color w:val="FF0000"/>
+          <w:lang w:val="en-US"/>
+        </w:rPr>
+        <w:t>but found 2</w:t>
+      </w:r>
+      <w:r>
+        <w:rPr>
+          <w:lang w:val="en-US"/>
+        </w:rPr>
+        <w:t>: greetingServiceImpl,greetingServiceImpl2</w:t>
+      </w:r>
+    </w:p>
+    <w:p>
+      <w:pPr>
+        <w:rPr>
+          <w:lang w:val="en-US"/>
+        </w:rPr>
+      </w:pPr>
+      <w:r>
+        <w:rPr>
+          <w:lang w:val="en-US"/>
+        </w:rPr>
+        <w:t>Caused by: org.springframework.beans.factory.NoUniqueBeanDefinitionException: No qualifying bean of type '</w:t>
+      </w:r>
+      <w:proofErr w:type="spellStart"/>
+      <w:r>
+        <w:rPr>
+          <w:lang w:val="en-US"/>
+        </w:rPr>
+        <w:t>com.fernando.services.GreetingService</w:t>
+      </w:r>
+      <w:proofErr w:type="spellEnd"/>
+      <w:r>
+        <w:rPr>
+          <w:lang w:val="en-US"/>
+        </w:rPr>
+        <w:t>' available: expected single matching bean but found 2: greetingServiceImpl,greetingServiceImpl2</w:t>
+      </w:r>
+    </w:p>
+    <w:p>
+      <w:pPr>
+        <w:rPr>
+          <w:u w:val="single"/>
+          <w:lang w:val="en-US"/>
+        </w:rPr>
+      </w:pPr>
+    </w:p>
+    <w:p>
+      <w:pPr>
+        <w:pStyle w:val="Ttulo1"/>
+      </w:pPr>
+      <w:r>
+        <w:t>@</w:t>
+      </w:r>
+      <w:proofErr w:type="spellStart"/>
+      <w:r>
+        <w:t>Primary</w:t>
+      </w:r>
+      <w:proofErr w:type="spellEnd"/>
+    </w:p>
+    <w:p>
+      <w:r>
+        <w:t xml:space="preserve">Esta anotação irá indicar qual o </w:t>
+      </w:r>
+      <w:proofErr w:type="spellStart"/>
+      <w:r>
+        <w:t>impl</w:t>
+      </w:r>
+      <w:proofErr w:type="spellEnd"/>
+      <w:r>
+        <w:t xml:space="preserve"> principal de um </w:t>
+      </w:r>
+      <w:proofErr w:type="spellStart"/>
+      <w:r>
+        <w:t>bean</w:t>
+      </w:r>
+      <w:proofErr w:type="spellEnd"/>
+      <w:r>
+        <w:t>, preferindo injetar ele.</w:t>
+      </w:r>
+    </w:p>
+    <w:p>
+      <w:r>
+        <w:br w:type="page"/>
       </w:r>
     </w:p>
     <w:p/>
-    <w:p>
-      <w:pPr>
-        <w:rPr>
-          <w:lang w:val="en-US"/>
-        </w:rPr>
-      </w:pPr>
-      <w:proofErr w:type="spellStart"/>
-      <w:r>
-        <w:rPr>
-          <w:lang w:val="en-US"/>
-        </w:rPr>
-        <w:t>java.lang.IllegalStateException</w:t>
-      </w:r>
-      <w:proofErr w:type="spellEnd"/>
-      <w:r>
-        <w:rPr>
-          <w:lang w:val="en-US"/>
-        </w:rPr>
-        <w:t xml:space="preserve">: Failed to load </w:t>
-      </w:r>
-      <w:proofErr w:type="spellStart"/>
-      <w:r>
-        <w:rPr>
-          <w:lang w:val="en-US"/>
-        </w:rPr>
-        <w:t>ApplicationContext</w:t>
-      </w:r>
-      <w:proofErr w:type="spellEnd"/>
-    </w:p>
-    <w:p>
-      <w:pPr>
-        <w:rPr>
-          <w:lang w:val="en-US"/>
-        </w:rPr>
-      </w:pPr>
-      <w:r>
-        <w:rPr>
-          <w:lang w:val="en-US"/>
-        </w:rPr>
-        <w:t xml:space="preserve">Caused by: org.springframework.beans.factory.UnsatisfiedDependencyException: </w:t>
-      </w:r>
-      <w:r>
-        <w:rPr>
-          <w:color w:val="FF0000"/>
-          <w:lang w:val="en-US"/>
-        </w:rPr>
-        <w:t>Error creating bean with name '</w:t>
-      </w:r>
-      <w:proofErr w:type="spellStart"/>
-      <w:r>
-        <w:rPr>
-          <w:color w:val="FF0000"/>
-          <w:lang w:val="en-US"/>
-        </w:rPr>
-        <w:t>constructorInjectedController</w:t>
-      </w:r>
-      <w:proofErr w:type="spellEnd"/>
-      <w:r>
-        <w:rPr>
-          <w:color w:val="FF0000"/>
-          <w:lang w:val="en-US"/>
-        </w:rPr>
-        <w:t>' defined in file</w:t>
-      </w:r>
-      <w:r>
-        <w:rPr>
-          <w:lang w:val="en-US"/>
-        </w:rPr>
-        <w:t xml:space="preserve"> [C:\Users\Fernando\Documents\curso_spring\repositorios_git\spring_p2\projeto2-DI\target\classes\com\fernando\controllers\ConstructorInjectedController.class]: Unsatisfied dependency expressed through constructor parameter 0; nested exception is org.springframework.beans.factory.NoUniqueBeanDefinitionException</w:t>
-      </w:r>
-      <w:r>
-        <w:rPr>
-          <w:color w:val="FF0000"/>
-          <w:lang w:val="en-US"/>
-        </w:rPr>
-        <w:t>: No qualifying bean of type '</w:t>
-      </w:r>
-      <w:proofErr w:type="spellStart"/>
-      <w:r>
-        <w:rPr>
-          <w:color w:val="FF0000"/>
-          <w:lang w:val="en-US"/>
-        </w:rPr>
-        <w:t>com.fernando.services.GreetingService</w:t>
-      </w:r>
-      <w:proofErr w:type="spellEnd"/>
-      <w:r>
-        <w:rPr>
-          <w:color w:val="FF0000"/>
-          <w:lang w:val="en-US"/>
-        </w:rPr>
-        <w:t>' available</w:t>
-      </w:r>
-      <w:r>
-        <w:rPr>
-          <w:lang w:val="en-US"/>
-        </w:rPr>
-        <w:t xml:space="preserve">: expected single matching bean </w:t>
-      </w:r>
-      <w:r>
-        <w:rPr>
-          <w:color w:val="FF0000"/>
-          <w:lang w:val="en-US"/>
-        </w:rPr>
-        <w:t>but found 2</w:t>
-      </w:r>
-      <w:r>
-        <w:rPr>
-          <w:lang w:val="en-US"/>
-        </w:rPr>
-        <w:t>: greetingServiceImpl,greetingServiceImpl2</w:t>
-      </w:r>
-    </w:p>
-    <w:p>
-      <w:pPr>
-        <w:rPr>
-          <w:lang w:val="en-US"/>
-        </w:rPr>
-      </w:pPr>
-      <w:r>
-        <w:rPr>
-          <w:lang w:val="en-US"/>
-        </w:rPr>
-        <w:t>Caused by: org.springframework.beans.factory.NoUniqueBeanDefinitionException: No qualifying bean of type '</w:t>
-      </w:r>
-      <w:proofErr w:type="spellStart"/>
-      <w:r>
-        <w:rPr>
-          <w:lang w:val="en-US"/>
-        </w:rPr>
-        <w:t>com.fernando.services.GreetingService</w:t>
-      </w:r>
-      <w:proofErr w:type="spellEnd"/>
-      <w:r>
-        <w:rPr>
-          <w:lang w:val="en-US"/>
-        </w:rPr>
-        <w:t>' available: expected single matching bean but found 2: greetingServiceImpl,greetingServiceImpl2</w:t>
-      </w:r>
-    </w:p>
     <w:sectPr>
       <w:pgSz w:w="11906" w:h="16838"/>
       <w:pgMar w:top="1417" w:right="1701" w:bottom="1417" w:left="1701" w:header="708" w:footer="708" w:gutter="0"/>
@@ -4813,6 +4898,30 @@
       <w:color w:val="365F91" w:themeColor="accent1" w:themeShade="BF"/>
       <w:sz w:val="28"/>
       <w:szCs w:val="28"/>
+    </w:rPr>
+  </w:style>
+  <w:style w:type="paragraph" w:styleId="Ttulo2">
+    <w:name w:val="heading 2"/>
+    <w:basedOn w:val="Normal"/>
+    <w:next w:val="Normal"/>
+    <w:link w:val="Ttulo2Char"/>
+    <w:uiPriority w:val="9"/>
+    <w:unhideWhenUsed/>
+    <w:qFormat/>
+    <w:rsid w:val="007E5FC1"/>
+    <w:pPr>
+      <w:keepNext/>
+      <w:keepLines/>
+      <w:spacing w:before="200" w:after="0"/>
+      <w:outlineLvl w:val="1"/>
+    </w:pPr>
+    <w:rPr>
+      <w:rFonts w:asciiTheme="majorHAnsi" w:eastAsiaTheme="majorEastAsia" w:hAnsiTheme="majorHAnsi" w:cstheme="majorBidi"/>
+      <w:b/>
+      <w:bCs/>
+      <w:color w:val="4F81BD" w:themeColor="accent1"/>
+      <w:sz w:val="26"/>
+      <w:szCs w:val="26"/>
     </w:rPr>
   </w:style>
   <w:style w:type="character" w:default="1" w:styleId="Fontepargpadro">
@@ -5100,6 +5209,21 @@
       <w:kern w:val="28"/>
       <w:sz w:val="52"/>
       <w:szCs w:val="52"/>
+    </w:rPr>
+  </w:style>
+  <w:style w:type="character" w:customStyle="1" w:styleId="Ttulo2Char">
+    <w:name w:val="Título 2 Char"/>
+    <w:basedOn w:val="Fontepargpadro"/>
+    <w:link w:val="Ttulo2"/>
+    <w:uiPriority w:val="9"/>
+    <w:rsid w:val="007E5FC1"/>
+    <w:rPr>
+      <w:rFonts w:asciiTheme="majorHAnsi" w:eastAsiaTheme="majorEastAsia" w:hAnsiTheme="majorHAnsi" w:cstheme="majorBidi"/>
+      <w:b/>
+      <w:bCs/>
+      <w:color w:val="4F81BD" w:themeColor="accent1"/>
+      <w:sz w:val="26"/>
+      <w:szCs w:val="26"/>
     </w:rPr>
   </w:style>
 </w:styles>
@@ -5393,7 +5517,7 @@
 </file>
 
 <file path=customXml/itemProps1.xml><?xml version="1.0" encoding="utf-8"?>
-<ds:datastoreItem xmlns:ds="http://schemas.openxmlformats.org/officeDocument/2006/customXml" ds:itemID="{761506A8-8188-4DB2-A924-BF0D4791F2CA}">
+<ds:datastoreItem xmlns:ds="http://schemas.openxmlformats.org/officeDocument/2006/customXml" ds:itemID="{C7700406-33AA-4DAF-9D1B-D051ABB64A9A}">
   <ds:schemaRefs>
     <ds:schemaRef ds:uri="http://schemas.openxmlformats.org/officeDocument/2006/bibliography"/>
   </ds:schemaRefs>

</xml_diff>